<commit_message>
mer bilder og gif + oppdat arduino ide dok
</commit_message>
<xml_diff>
--- a/NTNU_DRIVE/Torturial - pilot/Vidio maler/Arduino IDE mal og pilot/Pilot Mal Arduino IDE.docx
+++ b/NTNU_DRIVE/Torturial - pilot/Vidio maler/Arduino IDE mal og pilot/Pilot Mal Arduino IDE.docx
@@ -642,8 +642,6 @@
       <w:pPr>
         <w:spacing w:line="259" w:lineRule="auto"/>
       </w:pPr>
-      <w:bookmarkStart w:id="0" w:name="_GoBack"/>
-      <w:bookmarkEnd w:id="0"/>
       <w:r>
         <w:t xml:space="preserve">Velg de som passer til ditt </w:t>
       </w:r>
@@ -3247,7 +3245,15 @@
                       <wps:txbx>
                         <w:txbxContent>
                           <w:p>
+                            <w:pPr>
+                              <w:rPr>
+                                <w:color w:val="000000" w:themeColor="text1"/>
+                              </w:rPr>
+                            </w:pPr>
                             <w:r>
+                              <w:rPr>
+                                <w:color w:val="000000" w:themeColor="text1"/>
+                              </w:rPr>
                               <w:t>10</w:t>
                             </w:r>
                           </w:p>
@@ -3273,12 +3279,24 @@
           </mc:Choice>
           <mc:Fallback>
             <w:pict>
-              <v:shape w14:anchorId="2D273B1E" id="Tekstboks 35" o:spid="_x0000_s1031" type="#_x0000_t202" style="position:absolute;margin-left:184.45pt;margin-top:97.25pt;width:30pt;height:20.25pt;z-index:251698176;visibility:visible;mso-wrap-style:square;mso-width-percent:0;mso-height-percent:0;mso-wrap-distance-left:9pt;mso-wrap-distance-top:0;mso-wrap-distance-right:9pt;mso-wrap-distance-bottom:0;mso-position-horizontal:absolute;mso-position-horizontal-relative:text;mso-position-vertical:absolute;mso-position-vertical-relative:text;mso-width-percent:0;mso-height-percent:0;mso-width-relative:margin;mso-height-relative:margin;v-text-anchor:top" o:gfxdata="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" filled="f" strokecolor="#ffc000 [3207]" strokeweight="2.25pt">
+              <v:shapetype w14:anchorId="2D273B1E" id="_x0000_t202" coordsize="21600,21600" o:spt="202" path="m,l,21600r21600,l21600,xe">
+                <v:stroke joinstyle="miter"/>
+                <v:path gradientshapeok="t" o:connecttype="rect"/>
+              </v:shapetype>
+              <v:shape id="Tekstboks 35" o:spid="_x0000_s1031" type="#_x0000_t202" style="position:absolute;margin-left:184.45pt;margin-top:97.25pt;width:30pt;height:20.25pt;z-index:251698176;visibility:visible;mso-wrap-style:square;mso-width-percent:0;mso-height-percent:0;mso-wrap-distance-left:9pt;mso-wrap-distance-top:0;mso-wrap-distance-right:9pt;mso-wrap-distance-bottom:0;mso-position-horizontal:absolute;mso-position-horizontal-relative:text;mso-position-vertical:absolute;mso-position-vertical-relative:text;mso-width-percent:0;mso-height-percent:0;mso-width-relative:margin;mso-height-relative:margin;v-text-anchor:top" o:gfxdata="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" filled="f" strokecolor="#ffc000 [3207]" strokeweight="2.25pt">
                 <v:stroke joinstyle="round"/>
                 <v:textbox>
                   <w:txbxContent>
                     <w:p>
+                      <w:pPr>
+                        <w:rPr>
+                          <w:color w:val="000000" w:themeColor="text1"/>
+                        </w:rPr>
+                      </w:pPr>
                       <w:r>
+                        <w:rPr>
+                          <w:color w:val="000000" w:themeColor="text1"/>
+                        </w:rPr>
                         <w:t>10</w:t>
                       </w:r>
                     </w:p>
@@ -3563,6 +3581,164 @@
             </a:graphic>
           </wp:inline>
         </w:drawing>
+      </w:r>
+    </w:p>
+    <w:p>
+      <w:pPr>
+        <w:spacing w:line="259" w:lineRule="auto"/>
+      </w:pPr>
+      <w:r>
+        <w:br w:type="page"/>
+      </w:r>
+    </w:p>
+    <w:p/>
+    <w:p>
+      <w:pPr>
+        <w:pStyle w:val="Overskrift2"/>
+        <w:pBdr>
+          <w:bottom w:val="single" w:sz="8" w:space="0" w:color="auto"/>
+        </w:pBdr>
+        <w:rPr>
+          <w:rFonts w:cstheme="majorHAnsi"/>
+        </w:rPr>
+      </w:pPr>
+      <w:r>
+        <w:rPr>
+          <w:rFonts w:cstheme="majorHAnsi"/>
+        </w:rPr>
+        <w:t xml:space="preserve">Steg 2 – </w:t>
+      </w:r>
+      <w:r>
+        <w:rPr>
+          <w:rFonts w:cstheme="majorHAnsi"/>
+        </w:rPr>
+        <w:t xml:space="preserve">Last opp dit første </w:t>
+      </w:r>
+      <w:r>
+        <w:rPr>
+          <w:rFonts w:cstheme="majorHAnsi"/>
+        </w:rPr>
+        <w:t>program</w:t>
+      </w:r>
+    </w:p>
+    <w:p>
+      <w:r>
+        <w:t xml:space="preserve">Koble til </w:t>
+      </w:r>
+      <w:proofErr w:type="spellStart"/>
+      <w:r>
+        <w:t>Arduinoen</w:t>
+      </w:r>
+      <w:proofErr w:type="spellEnd"/>
+      <w:r>
+        <w:t xml:space="preserve"> din til </w:t>
+      </w:r>
+      <w:proofErr w:type="spellStart"/>
+      <w:r>
+        <w:t>pc’en</w:t>
+      </w:r>
+      <w:proofErr w:type="spellEnd"/>
+      <w:r>
+        <w:t xml:space="preserve"> ved hjelp av e</w:t>
+      </w:r>
+      <w:r>
+        <w:t>n</w:t>
+      </w:r>
+      <w:bookmarkStart w:id="0" w:name="_GoBack"/>
+      <w:bookmarkEnd w:id="0"/>
+      <w:r>
+        <w:t xml:space="preserve"> </w:t>
+      </w:r>
+      <w:r>
+        <w:t>USB</w:t>
+      </w:r>
+      <w:r>
+        <w:t xml:space="preserve"> kabel. </w:t>
+      </w:r>
+      <w:r>
+        <w:t>Å</w:t>
+      </w:r>
+      <w:r>
+        <w:t xml:space="preserve">pne </w:t>
+      </w:r>
+      <w:proofErr w:type="spellStart"/>
+      <w:r>
+        <w:t>A</w:t>
+      </w:r>
+      <w:r>
+        <w:t>rduino</w:t>
+      </w:r>
+      <w:proofErr w:type="spellEnd"/>
+      <w:r>
+        <w:t xml:space="preserve"> </w:t>
+      </w:r>
+      <w:r>
+        <w:t>IDE</w:t>
+      </w:r>
+      <w:r>
+        <w:t xml:space="preserve"> programmet. </w:t>
+      </w:r>
+      <w:r>
+        <w:t>Gå til fil&gt;eksempler&gt;</w:t>
+      </w:r>
+      <w:proofErr w:type="spellStart"/>
+      <w:r>
+        <w:t>basic</w:t>
+      </w:r>
+      <w:proofErr w:type="spellEnd"/>
+      <w:r>
+        <w:t xml:space="preserve"> og velg </w:t>
+      </w:r>
+      <w:r>
+        <w:t>B</w:t>
+      </w:r>
+      <w:r>
+        <w:t>link</w:t>
+      </w:r>
+      <w:r>
+        <w:t xml:space="preserve">. </w:t>
+      </w:r>
+      <w:r>
+        <w:t>Så g</w:t>
+      </w:r>
+      <w:r>
+        <w:t>år du til Verktøy</w:t>
+      </w:r>
+      <w:r>
+        <w:t xml:space="preserve"> og sjekker at kort og port er riktig. </w:t>
+      </w:r>
+      <w:r>
+        <w:t xml:space="preserve"> Når det er </w:t>
+      </w:r>
+      <w:r>
+        <w:t>gjort</w:t>
+      </w:r>
+      <w:r>
+        <w:t xml:space="preserve"> kan du klikke på </w:t>
+      </w:r>
+      <w:r>
+        <w:t>verifiser</w:t>
+      </w:r>
+      <w:r>
+        <w:t xml:space="preserve"> og så </w:t>
+      </w:r>
+      <w:r>
+        <w:t>klikk</w:t>
+      </w:r>
+      <w:r>
+        <w:t xml:space="preserve"> på last opp</w:t>
+      </w:r>
+      <w:r>
+        <w:t xml:space="preserve">. Om ingen </w:t>
+      </w:r>
+      <w:r>
+        <w:t>feilmeldinger</w:t>
+      </w:r>
+      <w:r>
+        <w:t xml:space="preserve"> har dukket opp så har du nå lastet opp </w:t>
+      </w:r>
+      <w:r>
+        <w:t>et program til mikrokontrolleren.</w:t>
       </w:r>
     </w:p>
     <w:sectPr>

</xml_diff>